<commit_message>
revue 1 modifié aujourdhui
</commit_message>
<xml_diff>
--- a/Etudiant 1/Diagrammes/Dossier_revu0.docx
+++ b/Etudiant 1/Diagrammes/Dossier_revu0.docx
@@ -3966,7 +3966,15 @@
     <w:p/>
     <w:p>
       <w:r>
-        <w:t xml:space="preserve">Chaque année, l’établissement de la Providence organise un CROSS au sein de son parc pour soutenir une cause associative qui change chaque année. L’organisation principale est gérée par l’équipe enseignante d’Éducation Physique est Sportive. Tous les enseignants sont invités au cour de cette journée pour participer à la coordination des différentes courses qui permettent aux jeunes de l’école, du collège, du lycée général, et du lycée des métiers de pouvoir courir pour l’association. L’équipe EPS propose aux élèves du BTS SN d’améliorer l’organisation générale de cette journée en apportant les outils numériques adéquats pour faciliter l’inscription des élèves, la gestion des courses, et la prise en comptes des résultats. </w:t>
+        <w:t xml:space="preserve">Chaque année, l’établissement de la Providence organise un CROSS au sein de son parc pour soutenir une cause associative qui change chaque année. L’organisation principale est gérée par l’équipe enseignante d’Éducation Physique est Sportive. Tous les enseignants sont invités au </w:t>
+      </w:r>
+      <w:proofErr w:type="gramStart"/>
+      <w:r>
+        <w:t>cour</w:t>
+      </w:r>
+      <w:proofErr w:type="gramEnd"/>
+      <w:r>
+        <w:t xml:space="preserve"> de cette journée pour participer à la coordination des différentes courses qui permettent aux jeunes de l’école, du collège, du lycée général, et du lycée des métiers de pouvoir courir pour l’association. L’équipe EPS propose aux élèves du BTS SN d’améliorer l’organisation générale de cette journée en apportant les outils numériques adéquats pour faciliter l’inscription des élèves, la gestion des courses, et la prise en comptes des résultats. </w:t>
       </w:r>
     </w:p>
     <w:p/>
@@ -3994,7 +4002,15 @@
     </w:p>
     <w:p>
       <w:r>
-        <w:t xml:space="preserve"> - Une application Web Intranet pour l’inscription des élèves par courses dans une base de donnée associée automatiquement à un numéro de dossard avec une puce RFID. - Le système devra proposer aux organisateurs de pouvoir sélectionner une course pour lancer le chrono au départ de cette dernière.</w:t>
+        <w:t xml:space="preserve"> - Une application Web Intranet pour l’inscription des élèves par courses dans une base de </w:t>
+      </w:r>
+      <w:proofErr w:type="gramStart"/>
+      <w:r>
+        <w:t>donnée associée</w:t>
+      </w:r>
+      <w:proofErr w:type="gramEnd"/>
+      <w:r>
+        <w:t xml:space="preserve"> automatiquement à un numéro de dossard avec une puce RFID. - Le système devra proposer aux organisateurs de pouvoir sélectionner une course pour lancer le chrono au départ de cette dernière.</w:t>
       </w:r>
     </w:p>
     <w:p>
@@ -4320,8 +4336,13 @@
     <w:p/>
     <w:p>
       <w:r>
-        <w:t>Dans cette partie on peut observer le diagramme de cas d’utilisation qu’on a fait à l’aide du site  ‘</w:t>
-      </w:r>
+        <w:t xml:space="preserve">Dans cette partie on peut observer le diagramme de cas d’utilisation qu’on a fait à l’aide du </w:t>
+      </w:r>
+      <w:proofErr w:type="gramStart"/>
+      <w:r>
+        <w:t>site  ‘</w:t>
+      </w:r>
+      <w:proofErr w:type="gramEnd"/>
       <w:r>
         <w:rPr>
           <w:i/>
@@ -4418,13 +4439,23 @@
     <w:p/>
     <w:p>
       <w:r>
-        <w:t>Les bulles représentent les fonctionnalités du système, chaque bulle est associé à une couleur qui est associé à un élève. Ci-dess</w:t>
-      </w:r>
-      <w:r>
-        <w:t>u</w:t>
-      </w:r>
-      <w:r>
-        <w:t xml:space="preserve">s le système est répartie en trois couleurs qui divisent le système en trois parties . </w:t>
+        <w:t xml:space="preserve">Les bulles représentent les fonctionnalités du système, chaque bulle est </w:t>
+      </w:r>
+      <w:proofErr w:type="gramStart"/>
+      <w:r>
+        <w:t>associé</w:t>
+      </w:r>
+      <w:proofErr w:type="gramEnd"/>
+      <w:r>
+        <w:t xml:space="preserve"> à une couleur qui est associé à un élève. Ci-dessus le système est répartie en trois couleurs qui divisent le système en trois </w:t>
+      </w:r>
+      <w:proofErr w:type="gramStart"/>
+      <w:r>
+        <w:t>parties .</w:t>
+      </w:r>
+      <w:proofErr w:type="gramEnd"/>
+      <w:r>
+        <w:t xml:space="preserve"> </w:t>
       </w:r>
     </w:p>
     <w:p>
@@ -4466,12 +4497,25 @@
         <w:t>ème</w:t>
       </w:r>
       <w:r>
-        <w:t xml:space="preserve"> partie : Affichage de la course en temps réel (couleur verte )</w:t>
-      </w:r>
-    </w:p>
-    <w:p>
-      <w:r>
-        <w:t>Pour résumer le système de gestion d’une course est un système qui va permettre l’automatisation de la course en question , le diagramme d’exigence dans les paragraphes suivants va nous permettre d’indiquer les règles plus précises du fonctionnement du système.</w:t>
+        <w:t xml:space="preserve"> partie : Affichage de la course en temps réel (couleur </w:t>
+      </w:r>
+      <w:proofErr w:type="gramStart"/>
+      <w:r>
+        <w:t>verte )</w:t>
+      </w:r>
+      <w:proofErr w:type="gramEnd"/>
+    </w:p>
+    <w:p>
+      <w:r>
+        <w:t xml:space="preserve">Pour résumer le système de gestion d’une course est un système qui va permettre l’automatisation de la course en </w:t>
+      </w:r>
+      <w:proofErr w:type="gramStart"/>
+      <w:r>
+        <w:t>question ,</w:t>
+      </w:r>
+      <w:proofErr w:type="gramEnd"/>
+      <w:r>
+        <w:t xml:space="preserve"> le diagramme d’exigence dans les paragraphes suivants va nous permettre d’indiquer les règles plus précises du fonctionnement du système.</w:t>
       </w:r>
     </w:p>
     <w:p/>
@@ -4508,7 +4552,15 @@
     <w:p/>
     <w:p>
       <w:r>
-        <w:t xml:space="preserve">Dans cette partie on va présenter le diagramme de classe commun , </w:t>
+        <w:t xml:space="preserve">Dans cette partie on va présenter le diagramme de classe </w:t>
+      </w:r>
+      <w:proofErr w:type="gramStart"/>
+      <w:r>
+        <w:t>commun ,</w:t>
+      </w:r>
+      <w:proofErr w:type="gramEnd"/>
+      <w:r>
+        <w:t xml:space="preserve"> </w:t>
       </w:r>
     </w:p>
     <w:p>
@@ -4693,8 +4745,13 @@
       </w:r>
     </w:p>
     <w:p>
-      <w:r>
-        <w:t>des étudiants en charges de ces derniers.</w:t>
+      <w:proofErr w:type="gramStart"/>
+      <w:r>
+        <w:t>des</w:t>
+      </w:r>
+      <w:proofErr w:type="gramEnd"/>
+      <w:r>
+        <w:t xml:space="preserve"> étudiants en charges de ces derniers.</w:t>
       </w:r>
     </w:p>
     <w:p/>
@@ -4815,8 +4872,13 @@
     <w:p/>
     <w:p>
       <w:r>
-        <w:t>Voici la répartition des tâches, celles-ci nous ont étés imposées par le sujet BTS .</w:t>
-      </w:r>
+        <w:t xml:space="preserve">Voici la répartition des tâches, celles-ci nous ont étés imposées par le sujet </w:t>
+      </w:r>
+      <w:proofErr w:type="gramStart"/>
+      <w:r>
+        <w:t>BTS .</w:t>
+      </w:r>
+      <w:proofErr w:type="gramEnd"/>
     </w:p>
     <w:p>
       <w:pPr>
@@ -4840,12 +4902,21 @@
           <w:iCs/>
         </w:rPr>
       </w:pPr>
+      <w:proofErr w:type="gramStart"/>
       <w:r>
         <w:rPr>
           <w:i/>
           <w:iCs/>
         </w:rPr>
-        <w:t>WEB , RFID , C++</w:t>
+        <w:t>WEB ,</w:t>
+      </w:r>
+      <w:proofErr w:type="gramEnd"/>
+      <w:r>
+        <w:rPr>
+          <w:i/>
+          <w:iCs/>
+        </w:rPr>
+        <w:t xml:space="preserve"> RFID , C++</w:t>
       </w:r>
     </w:p>
     <w:p>
@@ -4870,12 +4941,21 @@
           <w:iCs/>
         </w:rPr>
       </w:pPr>
+      <w:proofErr w:type="gramStart"/>
       <w:r>
         <w:rPr>
           <w:i/>
           <w:iCs/>
         </w:rPr>
-        <w:t>C++ , RFID , Afficheur LED</w:t>
+        <w:t>C++ ,</w:t>
+      </w:r>
+      <w:proofErr w:type="gramEnd"/>
+      <w:r>
+        <w:rPr>
+          <w:i/>
+          <w:iCs/>
+        </w:rPr>
+        <w:t xml:space="preserve"> RFID , Afficheur LED</w:t>
       </w:r>
     </w:p>
     <w:p>
@@ -4900,12 +4980,21 @@
           <w:iCs/>
         </w:rPr>
       </w:pPr>
+      <w:proofErr w:type="gramStart"/>
       <w:r>
         <w:rPr>
           <w:i/>
           <w:iCs/>
         </w:rPr>
-        <w:t>Réseau , AJAX, PHP</w:t>
+        <w:t>Réseau ,</w:t>
+      </w:r>
+      <w:proofErr w:type="gramEnd"/>
+      <w:r>
+        <w:rPr>
+          <w:i/>
+          <w:iCs/>
+        </w:rPr>
+        <w:t xml:space="preserve"> AJAX, PHP</w:t>
       </w:r>
     </w:p>
     <w:p/>
@@ -5258,10 +5347,15 @@
     <w:p/>
     <w:p/>
     <w:p/>
-    <w:p/>
-    <w:p>
-      <w:r>
-        <w:t>Pour la partie code en PHP nous avons utilisé le logiciel Visual Studio Code</w:t>
+    <w:p>
+      <w:r>
+        <w:t xml:space="preserve">Pour la partie code </w:t>
+      </w:r>
+      <w:r>
+        <w:t>WEB</w:t>
+      </w:r>
+      <w:r>
+        <w:t xml:space="preserve"> nous avons utilisé le logiciel Visual Studio Code</w:t>
       </w:r>
     </w:p>
     <w:p/>
@@ -5309,10 +5403,21 @@
     </w:p>
     <w:p>
       <w:r>
-        <w:t>Cette  application est un éditeur de code proposé par Windows qui prend en charge les langages de programmation utilisés durant notre projet (PHP,HTML , AJAX, JAVASCRIPT)</w:t>
+        <w:t xml:space="preserve">Cette </w:t>
       </w:r>
       <w:bookmarkStart w:id="22" w:name="_GoBack"/>
       <w:bookmarkEnd w:id="22"/>
+      <w:r>
+        <w:t>application est un éditeur de code proposé par Windows qui prend en charge les langages de programmation utilisés durant notre projet (</w:t>
+      </w:r>
+      <w:proofErr w:type="gramStart"/>
+      <w:r>
+        <w:t>PHP,HTML</w:t>
+      </w:r>
+      <w:proofErr w:type="gramEnd"/>
+      <w:r>
+        <w:t> , AJAX, JAVASCRIPT)</w:t>
+      </w:r>
     </w:p>
     <w:p/>
     <w:p>
@@ -5341,6 +5446,7 @@
       </w:pPr>
       <w:bookmarkStart w:id="24" w:name="_Toc33884993"/>
       <w:r>
+        <w:lastRenderedPageBreak/>
         <w:t xml:space="preserve">Choix technique et </w:t>
       </w:r>
       <w:r>
@@ -5403,7 +5509,15 @@
         <w:t>une méth</w:t>
       </w:r>
       <w:r>
-        <w:t>ode permettant de mémoriser et récupérer des données à distance. Le système est activé par un transfert d’énergie électromagnétique entre une étiquette radio et un émetteur RFID. Cette technologie est utilisée dans le but d’identifier des objets ou personnes possédant une puce et suivre le cheminement d’un colis par exemple.</w:t>
+        <w:t xml:space="preserve">ode permettant de mémoriser et récupérer des données à distance. Le système est activé par un transfert d’énergie électromagnétique entre une étiquette radio et un émetteur RFID. Cette technologie est utilisée dans le but d’identifier des objets ou personnes possédant une puce et suivre le </w:t>
+      </w:r>
+      <w:proofErr w:type="gramStart"/>
+      <w:r>
+        <w:t>cheminement</w:t>
+      </w:r>
+      <w:proofErr w:type="gramEnd"/>
+      <w:r>
+        <w:t xml:space="preserve"> d’un colis par exemple.</w:t>
       </w:r>
     </w:p>
     <w:p/>
@@ -5520,6 +5634,7 @@
         <w:pStyle w:val="Heading4"/>
       </w:pPr>
       <w:r>
+        <w:lastRenderedPageBreak/>
         <w:t>Utilisation et choix du RFID</w:t>
       </w:r>
     </w:p>
@@ -6252,6 +6367,7 @@
         <w:pStyle w:val="Heading5"/>
       </w:pPr>
       <w:r>
+        <w:lastRenderedPageBreak/>
         <w:t>L</w:t>
       </w:r>
       <w:r>
@@ -6368,7 +6484,15 @@
     </w:p>
     <w:p>
       <w:r>
-        <w:t>Nous avons décidé d’utiliser un dossard de la marque DAG System. Nous avons choisi ce produit car il répond au attendent. C’est un système RFID, pour le support il est facile d’installer se dossard sur un coureur, la fréquence du dossard est de 13.56 Mhz soit une haute fréquence qui permet d’avoir une distance de lecture de 1 m et un taux de transfert de 25kb/ s. De plus ce dossard utilise la technologie du RFID passive qui est beaucoup moins couteux et qui correspond à nos attendent.</w:t>
+        <w:t xml:space="preserve">Nous avons décidé d’utiliser un dossard de la marque DAG System. Nous avons choisi ce produit car il répond </w:t>
+      </w:r>
+      <w:proofErr w:type="gramStart"/>
+      <w:r>
+        <w:t>au attendent</w:t>
+      </w:r>
+      <w:proofErr w:type="gramEnd"/>
+      <w:r>
+        <w:t>. C’est un système RFID, pour le support il est facile d’installer se dossard sur un coureur, la fréquence du dossard est de 13.56 Mhz soit une haute fréquence qui permet d’avoir une distance de lecture de 1 m et un taux de transfert de 25kb/ s. De plus ce dossard utilise la technologie du RFID passive qui est beaucoup moins couteux et qui correspond à nos attendent.</w:t>
       </w:r>
     </w:p>
     <w:p/>
@@ -9887,7 +10011,7 @@
 </file>
 
 <file path=customXml/itemProps2.xml><?xml version="1.0" encoding="utf-8"?>
-<ds:datastoreItem xmlns:ds="http://schemas.openxmlformats.org/officeDocument/2006/customXml" ds:itemID="{9E58BC7A-19FF-40B1-814A-30C917C73916}">
+<ds:datastoreItem xmlns:ds="http://schemas.openxmlformats.org/officeDocument/2006/customXml" ds:itemID="{B73FB944-D65C-4272-B668-742064E317B2}">
   <ds:schemaRefs>
     <ds:schemaRef ds:uri="http://schemas.openxmlformats.org/officeDocument/2006/bibliography"/>
   </ds:schemaRefs>

</xml_diff>